<commit_message>
Ver 7 - Mid Level Contact
</commit_message>
<xml_diff>
--- a/Bodies/Appeals/DMA1404_NewDonor.docx
+++ b/Bodies/Appeals/DMA1404_NewDonor.docx
@@ -12,7 +12,7 @@
         </w:rPr>
       </w:pPr>
       <w:bookmarkStart w:id="0" w:name="BODY"/>
-      <w:proofErr w:type="gramStart"/>
+      <w:bookmarkStart w:id="1" w:name="_GoBack"/>
       <w:r>
         <w:rPr>
           <w:rFonts w:ascii="Times New Roman" w:hAnsi="Times New Roman" w:cs="Times New Roman"/>
@@ -21,7 +21,6 @@
         </w:rPr>
         <w:t xml:space="preserve">Dear </w:t>
       </w:r>
-      <w:proofErr w:type="gramEnd"/>
       <w:r>
         <w:rPr>
           <w:rFonts w:ascii="Times New Roman" w:hAnsi="Times New Roman" w:cs="Times New Roman"/>
@@ -156,7 +155,18 @@
           <w:sz w:val="21"/>
           <w:szCs w:val="21"/>
         </w:rPr>
-        <w:t>Error! Bookmark not defined.</w:t>
+        <w:t xml:space="preserve">Error! Bookmark not </w:t>
+      </w:r>
+      <w:proofErr w:type="spellStart"/>
+      <w:r>
+        <w:rPr>
+          <w:rFonts w:ascii="Times New Roman" w:hAnsi="Times New Roman" w:cs="Times New Roman"/>
+          <w:b/>
+          <w:bCs/>
+          <w:sz w:val="21"/>
+          <w:szCs w:val="21"/>
+        </w:rPr>
+        <w:t>defined.</w:t>
       </w:r>
       <w:r>
         <w:rPr>
@@ -173,7 +183,17 @@
           <w:sz w:val="21"/>
           <w:szCs w:val="21"/>
         </w:rPr>
-        <w:t xml:space="preserve">On behalf of everyone here at </w:t>
+        <w:t>On</w:t>
+      </w:r>
+      <w:proofErr w:type="spellEnd"/>
+      <w:r>
+        <w:rPr>
+          <w:rFonts w:ascii="Times New Roman" w:eastAsia="Times New Roman" w:hAnsi="Times New Roman" w:cs="Times New Roman"/>
+          <w:noProof/>
+          <w:sz w:val="21"/>
+          <w:szCs w:val="21"/>
+        </w:rPr>
+        <w:t xml:space="preserve"> behalf of everyone here at </w:t>
       </w:r>
       <w:r>
         <w:rPr>
@@ -432,8 +452,47 @@
         </w:rPr>
         <w:t>Sincerely,</w:t>
       </w:r>
-      <w:bookmarkStart w:id="1" w:name="_GoBack"/>
       <w:bookmarkEnd w:id="0"/>
+      <w:r>
+        <w:rPr>
+          <w:rFonts w:ascii="Times New Roman" w:hAnsi="Times New Roman" w:cs="Times New Roman"/>
+          <w:sz w:val="21"/>
+          <w:szCs w:val="21"/>
+        </w:rPr>
+        <w:fldChar w:fldCharType="begin"/>
+      </w:r>
+      <w:r>
+        <w:rPr>
+          <w:rFonts w:ascii="Times New Roman" w:hAnsi="Times New Roman" w:cs="Times New Roman"/>
+          <w:sz w:val="21"/>
+          <w:szCs w:val="21"/>
+        </w:rPr>
+        <w:instrText>SET SIGNATURE "DAVE</w:instrText>
+      </w:r>
+      <w:r>
+        <w:rPr>
+          <w:rFonts w:ascii="Times New Roman" w:hAnsi="Times New Roman" w:cs="Times New Roman"/>
+          <w:sz w:val="21"/>
+          <w:szCs w:val="21"/>
+        </w:rPr>
+        <w:instrText>"</w:instrText>
+      </w:r>
+      <w:r>
+        <w:rPr>
+          <w:rFonts w:ascii="Times New Roman" w:hAnsi="Times New Roman" w:cs="Times New Roman"/>
+          <w:sz w:val="21"/>
+          <w:szCs w:val="21"/>
+        </w:rPr>
+        <w:instrText xml:space="preserve"> </w:instrText>
+      </w:r>
+      <w:r>
+        <w:rPr>
+          <w:rFonts w:ascii="Times New Roman" w:hAnsi="Times New Roman" w:cs="Times New Roman"/>
+          <w:sz w:val="21"/>
+          <w:szCs w:val="21"/>
+        </w:rPr>
+        <w:fldChar w:fldCharType="end"/>
+      </w:r>
       <w:bookmarkEnd w:id="1"/>
     </w:p>
     <w:sectPr>

</xml_diff>